<commit_message>
documents ready for oral presentation, adding some spaces around the menus when switching from one to an other
</commit_message>
<xml_diff>
--- a/livrable_projet5.docx
+++ b/livrable_projet5.docx
@@ -39,6 +39,22 @@
       <w:pPr>
         <w:pStyle w:val="Normal"/>
         <w:jc w:val="center"/>
+        <w:rPr>
+          <w:sz w:val="28"/>
+          <w:szCs w:val="28"/>
+        </w:rPr>
+      </w:pPr>
+      <w:r>
+        <w:rPr>
+          <w:sz w:val="28"/>
+          <w:szCs w:val="28"/>
+        </w:rPr>
+      </w:r>
+    </w:p>
+    <w:p>
+      <w:pPr>
+        <w:pStyle w:val="Normal"/>
+        <w:jc w:val="center"/>
         <w:rPr/>
       </w:pPr>
       <w:r>
@@ -50,6 +66,22 @@
           <w:szCs w:val="28"/>
         </w:rPr>
         <w:t>Données publiques de l'OpenFoodFacts</w:t>
+      </w:r>
+    </w:p>
+    <w:p>
+      <w:pPr>
+        <w:pStyle w:val="Normal"/>
+        <w:jc w:val="center"/>
+        <w:rPr>
+          <w:sz w:val="24"/>
+          <w:szCs w:val="24"/>
+        </w:rPr>
+      </w:pPr>
+      <w:r>
+        <w:rPr>
+          <w:sz w:val="24"/>
+          <w:szCs w:val="24"/>
+        </w:rPr>
       </w:r>
     </w:p>
     <w:p>
@@ -395,7 +427,39 @@
           <w:szCs w:val="24"/>
         </w:rPr>
         <w:tab/>
-        <w:t>La deuxième étape a été d'identifier de la manière la plus simple et intuitive qui soit les différents menus disponibles à la navigation dans l'application. Outre les informations du briefing du projet, il ressortait donc comme menus : un menu d'accueil principal, un menu de sélection de catégories, un menu de sélection de produits à remplacer, un menu de sélection de produits remplaceurs et un menu de choix pour le produit remplaceur d'un côté, et de l'autre côté un menu de sélection de favoris, un menu de choix pour le favori. Le but étant de pouvoir naviguer dans un menu de plus en plus détaillé, mais aussi de pouvoir revenir au menu précédant, au menu d'accueil ou même de quitter l'application quand l'utilisateur le souhaite, j'ai donc intégré ces différentes possibilités dans chacun des menus.</w:t>
+        <w:t>La deuxième étape a été d'identifier de la manière la plus simple et intuitive qui soit les différents menus disponibles à la navigation dans l'application. Outre les informations du briefing du projet, il ressortait donc comme menus : un menu d'accueil principal, un menu de sélection de catégories, un menu de sélection de produits à remplacer, un menu de sélection de produits rempla</w:t>
+      </w:r>
+      <w:r>
+        <w:rPr>
+          <w:rFonts w:eastAsia="Times New Roman" w:cs="Times New Roman"/>
+          <w:sz w:val="24"/>
+          <w:szCs w:val="24"/>
+        </w:rPr>
+        <w:t>çant</w:t>
+      </w:r>
+      <w:r>
+        <w:rPr>
+          <w:rFonts w:eastAsia="Times New Roman" w:cs="Times New Roman"/>
+          <w:sz w:val="24"/>
+          <w:szCs w:val="24"/>
+        </w:rPr>
+        <w:t>s et un menu de choix pour le produit remplaceur d'un côté</w:t>
+      </w:r>
+      <w:r>
+        <w:rPr>
+          <w:rFonts w:eastAsia="Times New Roman" w:cs="Times New Roman"/>
+          <w:sz w:val="24"/>
+          <w:szCs w:val="24"/>
+        </w:rPr>
+        <w:t xml:space="preserve"> ;</w:t>
+      </w:r>
+      <w:r>
+        <w:rPr>
+          <w:rFonts w:eastAsia="Times New Roman" w:cs="Times New Roman"/>
+          <w:sz w:val="24"/>
+          <w:szCs w:val="24"/>
+        </w:rPr>
+        <w:t xml:space="preserve"> et de l'autre côté un menu de sélection de favoris, un menu de choix pour le favori. Le but étant de pouvoir naviguer dans un menu de plus en plus détaillé, mais aussi de pouvoir revenir au menu précédant, au menu d'accueil ou même de quitter l'application quand l'utilisateur le souhaite, j'ai donc intégré ces différentes possibilités dans chacun des menus.</w:t>
       </w:r>
     </w:p>
     <w:p>
@@ -429,7 +493,7 @@
           <w:szCs w:val="24"/>
         </w:rPr>
         <w:tab/>
-        <w:t>La troisième étape importante a été de créer le fonctionnement de l'application en elle-même. J'ai commencé par faire un script relativement long, à base de structures if, when, for, imbriquées les unes dans les autres pour correspondre à la navigation entre les menus. Bien qu'opérationnel, le code était très lourd et s'étalait sur près de 150 lignes en continue. A la demande de mon mentor, il a été complètement refondu pour correspondre à une programmation orientée objet. Il est maintenant organisé sur de plus nombreux modules, mais plus courts, dont chacun est responsable d'une seule action. Une bibliothèque fait aussi partie de l'application concernant le formatage des menus.</w:t>
+        <w:t>La troisième étape importante a été de créer le fonctionnement de l'application en elle-même. J'ai commencé par faire un script relativement long, à base de structures if, when, for, imbriquées les unes dans les autres pour correspondre à la navigation entre les menus. Bien qu'opérationnel, le code était très lourd et s'étalait sur près de 150 lignes en continu. A la demande de mon mentor, il a été complètement refondu pour correspondre à une programmation orientée objet. Il est maintenant organisé sur de plus nombreux modules, mais plus courts, dont chacun est responsable d'une seule action.</w:t>
       </w:r>
     </w:p>
     <w:p>
@@ -463,21 +527,25 @@
           <w:szCs w:val="24"/>
         </w:rPr>
         <w:tab/>
-        <w:t>Enfin, lors des tests complets de l'application, c'est à dire en faisant tourner les deux premiers modules de création de la base de données et de son remplissage, j'ai été étonné de trouver des catégories qui ne contenaient que très peu voire aucun produit, selon les catégories et selon les notes nutritionnelles. Pour éviter qu'un utilisateur fasse une recherche sur une catégorie et ne voit aucun résultat, et/ou pour éviter qu'un utilisateur fasse une recherche sur des produits de substitution et ne voit aucun résultat, une solution a été trouvée. Il s'agit d'ajouter une boucle lors de la recherche de produits dans la base de données OpenFoodFacts avec en critère la note nutritionnelle. Ainsi, au lieu de chercher mille produits de chaque catégorie, l'application en recherche cinq-cents par note et par catégorie. Mais après avoir implémenté cette fonctionnalité, un nouveau problème est apparu : une erreur de clé dans le dictionnaire de produits suite à la recherche empêchait l'enregistrement.</w:t>
-      </w:r>
-    </w:p>
-    <w:p>
-      <w:pPr>
-        <w:pStyle w:val="Normal"/>
-        <w:jc w:val="both"/>
-        <w:rPr>
-          <w:rFonts w:eastAsia="Times New Roman" w:cs="Times New Roman"/>
-          <w:sz w:val="24"/>
-          <w:szCs w:val="24"/>
-        </w:rPr>
-      </w:pPr>
-      <w:r>
-        <w:rPr/>
+        <w:t>Enfin, lors des tests complets de l'application, c'est à dire en faisant tourner les deux premiers modules de création de la base de données et de son remplissage, j'ai été étonné de trouver des catégories qui ne contenaient que très peu voire aucun produit, selon les catégories et selon les notes nutritionnelles. Pour éviter qu'un utilisateur fasse une recherche sur une catégorie et ne voit aucun résultat, et/ou pour éviter qu'un utilisateur fasse une recherche sur des produits de substitution et ne voit aucun résultat, une solution a été trouvée. Il s'agit d'ajouter une boucle lors de la recherche de produits dans la base de données OpenFoodFacts avec en critère la note nutritionnelle. Ainsi, au lieu de chercher mille produits de chaque catégorie, l'application en recherche cinq-cents par note et par catégorie.</w:t>
+      </w:r>
+    </w:p>
+    <w:p>
+      <w:pPr>
+        <w:pStyle w:val="Normal"/>
+        <w:jc w:val="both"/>
+        <w:rPr>
+          <w:rFonts w:eastAsia="Times New Roman" w:cs="Times New Roman"/>
+          <w:sz w:val="24"/>
+          <w:szCs w:val="24"/>
+        </w:rPr>
+      </w:pPr>
+      <w:r>
+        <w:rPr>
+          <w:rFonts w:eastAsia="Times New Roman" w:cs="Times New Roman"/>
+          <w:sz w:val="24"/>
+          <w:szCs w:val="24"/>
+        </w:rPr>
       </w:r>
     </w:p>
     <w:p>

</xml_diff>